<commit_message>
/ ‘NAU Work/BPSM-Letter to Rob.docx’
</commit_message>
<xml_diff>
--- a/NAU Work/BPSM-Letter to Rob.docx
+++ b/NAU Work/BPSM-Letter to Rob.docx
@@ -4,6 +4,234 @@
   <w:body>
     <w:p>
       <w:pPr>
+        <w:spacing w:after="0"/>
+        <w:rPr>
+          <w:rFonts w:ascii="Calibri Light" w:hAnsi="Calibri Light"/>
+          <w:sz w:val="40"/>
+          <w:szCs w:val="40"/>
+        </w:rPr>
+      </w:pPr>
+      <w:r>
+        <w:rPr>
+          <w:rFonts w:ascii="Calibri Light" w:hAnsi="Calibri Light"/>
+          <w:noProof/>
+        </w:rPr>
+        <mc:AlternateContent>
+          <mc:Choice Requires="wps">
+            <w:drawing>
+              <wp:anchor distT="4294967295" distB="4294967295" distL="114300" distR="114300" simplePos="0" relativeHeight="251659264" behindDoc="0" locked="0" layoutInCell="1" allowOverlap="1" wp14:anchorId="1D64802D" wp14:editId="3395F532">
+                <wp:simplePos x="0" y="0"/>
+                <wp:positionH relativeFrom="column">
+                  <wp:posOffset>0</wp:posOffset>
+                </wp:positionH>
+                <wp:positionV relativeFrom="paragraph">
+                  <wp:posOffset>342899</wp:posOffset>
+                </wp:positionV>
+                <wp:extent cx="6629400" cy="0"/>
+                <wp:effectExtent l="0" t="0" r="19050" b="19050"/>
+                <wp:wrapNone/>
+                <wp:docPr id="2" name="Straight Connector 2"/>
+                <wp:cNvGraphicFramePr>
+                  <a:graphicFrameLocks xmlns:a="http://schemas.openxmlformats.org/drawingml/2006/main"/>
+                </wp:cNvGraphicFramePr>
+                <a:graphic xmlns:a="http://schemas.openxmlformats.org/drawingml/2006/main">
+                  <a:graphicData uri="http://schemas.microsoft.com/office/word/2010/wordprocessingShape">
+                    <wps:wsp>
+                      <wps:cNvCnPr>
+                        <a:cxnSpLocks noChangeShapeType="1"/>
+                      </wps:cNvCnPr>
+                      <wps:spPr bwMode="auto">
+                        <a:xfrm>
+                          <a:off x="0" y="0"/>
+                          <a:ext cx="6629400" cy="0"/>
+                        </a:xfrm>
+                        <a:prstGeom prst="line">
+                          <a:avLst/>
+                        </a:prstGeom>
+                        <a:noFill/>
+                        <a:ln w="19050">
+                          <a:solidFill>
+                            <a:srgbClr val="000000"/>
+                          </a:solidFill>
+                          <a:round/>
+                          <a:headEnd/>
+                          <a:tailEnd/>
+                        </a:ln>
+                        <a:extLst>
+                          <a:ext uri="{909E8E84-426E-40DD-AFC4-6F175D3DCCD1}">
+                            <a14:hiddenFill xmlns:a14="http://schemas.microsoft.com/office/drawing/2010/main">
+                              <a:noFill/>
+                            </a14:hiddenFill>
+                          </a:ext>
+                        </a:extLst>
+                      </wps:spPr>
+                      <wps:bodyPr/>
+                    </wps:wsp>
+                  </a:graphicData>
+                </a:graphic>
+                <wp14:sizeRelH relativeFrom="page">
+                  <wp14:pctWidth>0</wp14:pctWidth>
+                </wp14:sizeRelH>
+                <wp14:sizeRelV relativeFrom="page">
+                  <wp14:pctHeight>0</wp14:pctHeight>
+                </wp14:sizeRelV>
+              </wp:anchor>
+            </w:drawing>
+          </mc:Choice>
+          <mc:Fallback>
+            <w:pict>
+              <v:line w14:anchorId="4B4A381F" id="Straight Connector 2" o:spid="_x0000_s1026" style="position:absolute;z-index:251659264;visibility:visible;mso-wrap-style:square;mso-width-percent:0;mso-height-percent:0;mso-wrap-distance-left:9pt;mso-wrap-distance-top:-3e-5mm;mso-wrap-distance-right:9pt;mso-wrap-distance-bottom:-3e-5mm;mso-position-horizontal:absolute;mso-position-horizontal-relative:text;mso-position-vertical:absolute;mso-position-vertical-relative:text;mso-width-percent:0;mso-height-percent:0;mso-width-relative:page;mso-height-relative:page" from="0,27pt" to="522pt,27pt" o:gfxdata="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" strokeweight="1.5pt"/>
+            </w:pict>
+          </mc:Fallback>
+        </mc:AlternateContent>
+      </w:r>
+      <w:r>
+        <w:rPr>
+          <w:rFonts w:ascii="Calibri Light" w:hAnsi="Calibri Light"/>
+          <w:b/>
+          <w:sz w:val="52"/>
+          <w:szCs w:val="52"/>
+        </w:rPr>
+        <w:t>Talbert A. Tso</w:t>
+      </w:r>
+    </w:p>
+    <w:p>
+      <w:pPr>
+        <w:tabs>
+          <w:tab w:val="left" w:pos="840"/>
+          <w:tab w:val="left" w:pos="3600"/>
+          <w:tab w:val="left" w:pos="4320"/>
+          <w:tab w:val="left" w:pos="4920"/>
+          <w:tab w:val="left" w:pos="7200"/>
+        </w:tabs>
+        <w:spacing w:after="0"/>
+        <w:rPr>
+          <w:rFonts w:ascii="Calibri Light" w:hAnsi="Calibri Light"/>
+          <w:b/>
+          <w:sz w:val="2"/>
+          <w:szCs w:val="2"/>
+        </w:rPr>
+      </w:pPr>
+    </w:p>
+    <w:p>
+      <w:pPr>
+        <w:tabs>
+          <w:tab w:val="left" w:pos="960"/>
+          <w:tab w:val="left" w:pos="4050"/>
+          <w:tab w:val="left" w:pos="7200"/>
+        </w:tabs>
+        <w:spacing w:after="0" w:line="240" w:lineRule="auto"/>
+        <w:rPr>
+          <w:rFonts w:ascii="Calibri Light" w:hAnsi="Calibri Light"/>
+          <w:sz w:val="20"/>
+          <w:szCs w:val="20"/>
+        </w:rPr>
+      </w:pPr>
+      <w:r>
+        <w:rPr>
+          <w:rFonts w:ascii="Calibri Light" w:hAnsi="Calibri Light"/>
+          <w:b/>
+          <w:sz w:val="20"/>
+          <w:szCs w:val="20"/>
+        </w:rPr>
+        <w:t>Address:</w:t>
+      </w:r>
+      <w:r>
+        <w:rPr>
+          <w:rFonts w:ascii="Calibri Light" w:hAnsi="Calibri Light"/>
+          <w:sz w:val="20"/>
+          <w:szCs w:val="20"/>
+        </w:rPr>
+        <w:tab/>
+        <w:t>4429 E Wintergreen Rd</w:t>
+      </w:r>
+      <w:r>
+        <w:rPr>
+          <w:rFonts w:ascii="Calibri Light" w:hAnsi="Calibri Light"/>
+          <w:sz w:val="20"/>
+          <w:szCs w:val="20"/>
+        </w:rPr>
+        <w:tab/>
+      </w:r>
+      <w:r>
+        <w:rPr>
+          <w:rFonts w:ascii="Calibri Light" w:hAnsi="Calibri Light"/>
+          <w:b/>
+          <w:sz w:val="20"/>
+          <w:szCs w:val="20"/>
+        </w:rPr>
+        <w:t>Phone:</w:t>
+      </w:r>
+      <w:r>
+        <w:rPr>
+          <w:rFonts w:ascii="Calibri Light" w:hAnsi="Calibri Light"/>
+          <w:sz w:val="20"/>
+          <w:szCs w:val="20"/>
+        </w:rPr>
+        <w:t xml:space="preserve">   928.699.8755</w:t>
+      </w:r>
+      <w:r>
+        <w:rPr>
+          <w:rFonts w:ascii="Calibri Light" w:hAnsi="Calibri Light"/>
+          <w:sz w:val="20"/>
+          <w:szCs w:val="20"/>
+        </w:rPr>
+        <w:tab/>
+      </w:r>
+      <w:r>
+        <w:rPr>
+          <w:rFonts w:ascii="Calibri Light" w:hAnsi="Calibri Light"/>
+          <w:b/>
+          <w:sz w:val="20"/>
+          <w:szCs w:val="20"/>
+        </w:rPr>
+        <w:t>Email:</w:t>
+      </w:r>
+      <w:r>
+        <w:rPr>
+          <w:rFonts w:ascii="Calibri Light" w:hAnsi="Calibri Light"/>
+          <w:sz w:val="20"/>
+          <w:szCs w:val="20"/>
+        </w:rPr>
+        <w:t xml:space="preserve">  talbert.tso@nau.edu</w:t>
+      </w:r>
+    </w:p>
+    <w:p>
+      <w:pPr>
+        <w:tabs>
+          <w:tab w:val="left" w:pos="960"/>
+          <w:tab w:val="left" w:pos="4050"/>
+          <w:tab w:val="left" w:pos="4320"/>
+          <w:tab w:val="left" w:pos="7200"/>
+        </w:tabs>
+        <w:spacing w:after="0" w:line="240" w:lineRule="auto"/>
+        <w:rPr>
+          <w:rFonts w:ascii="Calibri Light" w:hAnsi="Calibri Light"/>
+          <w:sz w:val="20"/>
+          <w:szCs w:val="20"/>
+        </w:rPr>
+      </w:pPr>
+      <w:r>
+        <w:rPr>
+          <w:rFonts w:ascii="Calibri Light" w:hAnsi="Calibri Light"/>
+          <w:sz w:val="20"/>
+          <w:szCs w:val="20"/>
+        </w:rPr>
+        <w:tab/>
+        <w:t>Flagstaff, AZ 86004</w:t>
+      </w:r>
+    </w:p>
+    <w:p>
+      <w:pPr>
+        <w:rPr>
+          <w:rFonts w:asciiTheme="majorHAnsi" w:hAnsiTheme="majorHAnsi"/>
+          <w:sz w:val="24"/>
+          <w:szCs w:val="24"/>
+        </w:rPr>
+      </w:pPr>
+    </w:p>
+    <w:p>
+      <w:pPr>
         <w:rPr>
           <w:rFonts w:asciiTheme="majorHAnsi" w:hAnsiTheme="majorHAnsi"/>
           <w:sz w:val="24"/>
@@ -211,11 +439,186 @@
         </w:rPr>
         <w:t xml:space="preserve">I believe that your style of communication during these one-on-one sessions do not inspire me to perform better or harder. </w:t>
       </w:r>
+      <w:r>
+        <w:rPr>
+          <w:rFonts w:asciiTheme="majorHAnsi" w:hAnsiTheme="majorHAnsi"/>
+          <w:sz w:val="24"/>
+          <w:szCs w:val="24"/>
+        </w:rPr>
+        <w:t>I want to make clear that I am not saying your style of communication is out right wrong or bad; just that, it does not work for me.</w:t>
+      </w:r>
+    </w:p>
+    <w:p>
+      <w:pPr>
+        <w:rPr>
+          <w:rFonts w:asciiTheme="majorHAnsi" w:hAnsiTheme="majorHAnsi"/>
+          <w:sz w:val="24"/>
+          <w:szCs w:val="24"/>
+        </w:rPr>
+      </w:pPr>
+      <w:r>
+        <w:rPr>
+          <w:rFonts w:asciiTheme="majorHAnsi" w:hAnsiTheme="majorHAnsi"/>
+          <w:sz w:val="24"/>
+          <w:szCs w:val="24"/>
+        </w:rPr>
+        <w:t>An example of this type of communication occurred during near the end of Quarter 1 of FY19. During this time I was already feeling stressed over the amount of work left to complete in order for the projects I was working to be marked “Completed”. During our one-on-one session you remarked at how you were disappointed that none of the Trello cards had moved</w:t>
+      </w:r>
+      <w:r>
+        <w:rPr>
+          <w:rFonts w:asciiTheme="majorHAnsi" w:hAnsiTheme="majorHAnsi"/>
+          <w:sz w:val="24"/>
+          <w:szCs w:val="24"/>
+        </w:rPr>
+        <w:t xml:space="preserve">. Now, by all accounts this seems like a simple comment and I cannot assume what your motives were at this time and what you thought you would get out of it by telling me this information. I can only tell you how that made me feel. The feeling of disappointment just stuck with me after </w:t>
+      </w:r>
+      <w:r>
+        <w:rPr>
+          <w:rFonts w:asciiTheme="majorHAnsi" w:hAnsiTheme="majorHAnsi"/>
+          <w:sz w:val="24"/>
+          <w:szCs w:val="24"/>
+        </w:rPr>
+        <w:lastRenderedPageBreak/>
+        <w:t>the meeting and</w:t>
+      </w:r>
+      <w:r>
+        <w:rPr>
+          <w:rFonts w:asciiTheme="majorHAnsi" w:hAnsiTheme="majorHAnsi"/>
+          <w:sz w:val="24"/>
+          <w:szCs w:val="24"/>
+        </w:rPr>
+        <w:t xml:space="preserve"> it</w:t>
+      </w:r>
+      <w:r>
+        <w:rPr>
+          <w:rFonts w:asciiTheme="majorHAnsi" w:hAnsiTheme="majorHAnsi"/>
+          <w:sz w:val="24"/>
+          <w:szCs w:val="24"/>
+        </w:rPr>
+        <w:t xml:space="preserve"> festered into anxiety. Combining that with the stress</w:t>
+      </w:r>
+      <w:r>
+        <w:rPr>
+          <w:rFonts w:asciiTheme="majorHAnsi" w:hAnsiTheme="majorHAnsi"/>
+          <w:sz w:val="24"/>
+          <w:szCs w:val="24"/>
+        </w:rPr>
+        <w:t xml:space="preserve"> I was already feeling</w:t>
+      </w:r>
+      <w:r>
+        <w:rPr>
+          <w:rFonts w:asciiTheme="majorHAnsi" w:hAnsiTheme="majorHAnsi"/>
+          <w:sz w:val="24"/>
+          <w:szCs w:val="24"/>
+        </w:rPr>
+        <w:t xml:space="preserve"> really put me in a dark place. And the outcome of that session was not a feeling of motivation.</w:t>
+      </w:r>
+    </w:p>
+    <w:p>
+      <w:pPr>
+        <w:rPr>
+          <w:rFonts w:asciiTheme="majorHAnsi" w:hAnsiTheme="majorHAnsi"/>
+          <w:sz w:val="24"/>
+          <w:szCs w:val="24"/>
+        </w:rPr>
+      </w:pPr>
+      <w:r>
+        <w:rPr>
+          <w:rFonts w:asciiTheme="majorHAnsi" w:hAnsiTheme="majorHAnsi"/>
+          <w:sz w:val="24"/>
+          <w:szCs w:val="24"/>
+        </w:rPr>
+        <w:t xml:space="preserve">Another example during this time, I was actually feeling excited before going in a one-on-one session. I had just made a major discovery about how a system was working and I understood how to proceed with substantial progress. During the session, I has shared this discovery but you didn’t seem at all impressed. Rather, you were focused on how the Trello cards had not moved. And you shared your concerns that the projects will not be finished before the end of Quarter 1. </w:t>
+      </w:r>
+      <w:r>
+        <w:rPr>
+          <w:rFonts w:asciiTheme="majorHAnsi" w:hAnsiTheme="majorHAnsi"/>
+          <w:sz w:val="24"/>
+          <w:szCs w:val="24"/>
+        </w:rPr>
+        <w:t>Leaving that session I left feeling disappointed and all excitement was gone.</w:t>
+      </w:r>
+    </w:p>
+    <w:p>
+      <w:pPr>
+        <w:rPr>
+          <w:rFonts w:asciiTheme="majorHAnsi" w:hAnsiTheme="majorHAnsi"/>
+          <w:sz w:val="24"/>
+          <w:szCs w:val="24"/>
+        </w:rPr>
+      </w:pPr>
+      <w:r>
+        <w:rPr>
+          <w:rFonts w:asciiTheme="majorHAnsi" w:hAnsiTheme="majorHAnsi"/>
+          <w:sz w:val="24"/>
+          <w:szCs w:val="24"/>
+        </w:rPr>
+        <w:t>As it stands now, when I look at my calendar and see a one-on-one session coming up I get a feeling of dread and I think to myself, “Great, I wonder how I disappointed Rob today?”</w:t>
+      </w:r>
+    </w:p>
+    <w:p>
+      <w:pPr>
+        <w:rPr>
+          <w:rFonts w:asciiTheme="majorHAnsi" w:hAnsiTheme="majorHAnsi"/>
+          <w:sz w:val="24"/>
+          <w:szCs w:val="24"/>
+        </w:rPr>
+      </w:pPr>
+      <w:r>
+        <w:rPr>
+          <w:rFonts w:asciiTheme="majorHAnsi" w:hAnsiTheme="majorHAnsi"/>
+          <w:sz w:val="24"/>
+          <w:szCs w:val="24"/>
+        </w:rPr>
+        <w:t>But this is not saying that the communication during our one-on-ones is the only reason I am considering leaving the BPSM team. As we have discussed during previous one-on-ones, the position here is not where I wo</w:t>
+      </w:r>
+      <w:r>
+        <w:rPr>
+          <w:rFonts w:asciiTheme="majorHAnsi" w:hAnsiTheme="majorHAnsi"/>
+          <w:sz w:val="24"/>
+          <w:szCs w:val="24"/>
+        </w:rPr>
+        <w:t>uld like for my career to head. I am actively applying for new positions at NAU that appear to be in the direction I would like to go. I just think that if this is how the work process is at the end of every sprint and how our interactions are at every one-on-one session my mental health and overall wellbeing will be in danger.</w:t>
+      </w:r>
+    </w:p>
+    <w:p>
+      <w:pPr>
+        <w:rPr>
+          <w:rFonts w:asciiTheme="majorHAnsi" w:hAnsiTheme="majorHAnsi"/>
+          <w:sz w:val="24"/>
+          <w:szCs w:val="24"/>
+        </w:rPr>
+      </w:pPr>
+      <w:r>
+        <w:rPr>
+          <w:rFonts w:asciiTheme="majorHAnsi" w:hAnsiTheme="majorHAnsi"/>
+          <w:sz w:val="24"/>
+          <w:szCs w:val="24"/>
+        </w:rPr>
+        <w:br/>
+        <w:t>Sincerely,</w:t>
+      </w:r>
+    </w:p>
+    <w:p>
+      <w:pPr>
+        <w:rPr>
+          <w:rFonts w:asciiTheme="majorHAnsi" w:hAnsiTheme="majorHAnsi"/>
+          <w:sz w:val="24"/>
+          <w:szCs w:val="24"/>
+        </w:rPr>
+      </w:pPr>
+      <w:r>
+        <w:rPr>
+          <w:rFonts w:asciiTheme="majorHAnsi" w:hAnsiTheme="majorHAnsi"/>
+          <w:sz w:val="24"/>
+          <w:szCs w:val="24"/>
+        </w:rPr>
+        <w:t>Talbert Tso.</w:t>
+      </w:r>
       <w:bookmarkStart w:id="0" w:name="_GoBack"/>
       <w:bookmarkEnd w:id="0"/>
     </w:p>
     <w:sectPr>
-      <w:headerReference w:type="default" r:id="rId6"/>
       <w:pgSz w:w="12240" w:h="15840"/>
       <w:pgMar w:top="720" w:right="720" w:bottom="720" w:left="720" w:header="720" w:footer="720" w:gutter="0"/>
       <w:cols w:space="720"/>
@@ -273,235 +676,6 @@
     </w:p>
   </w:footnote>
 </w:footnotes>
-</file>
-
-<file path=word/header1.xml><?xml version="1.0" encoding="utf-8"?>
-<w:hdr xmlns:wpc="http://schemas.microsoft.com/office/word/2010/wordprocessingCanvas" xmlns:cx="http://schemas.microsoft.com/office/drawing/2014/chartex" xmlns:cx1="http://schemas.microsoft.com/office/drawing/2015/9/8/chartex" xmlns:mc="http://schemas.openxmlformats.org/markup-compatibility/2006" xmlns:o="urn:schemas-microsoft-com:office:office" xmlns:r="http://schemas.openxmlformats.org/officeDocument/2006/relationships" xmlns:m="http://schemas.openxmlformats.org/officeDocument/2006/math" xmlns:v="urn:schemas-microsoft-com:vml" xmlns:wp14="http://schemas.microsoft.com/office/word/2010/wordprocessingDrawing" xmlns:wp="http://schemas.openxmlformats.org/drawingml/2006/wordprocessingDrawing" xmlns:w10="urn:schemas-microsoft-com:office:word" xmlns:w="http://schemas.openxmlformats.org/wordprocessingml/2006/main" xmlns:w14="http://schemas.microsoft.com/office/word/2010/wordml" xmlns:w15="http://schemas.microsoft.com/office/word/2012/wordml" xmlns:w16se="http://schemas.microsoft.com/office/word/2015/wordml/symex" xmlns:wpg="http://schemas.microsoft.com/office/word/2010/wordprocessingGroup" xmlns:wpi="http://schemas.microsoft.com/office/word/2010/wordprocessingInk" xmlns:wne="http://schemas.microsoft.com/office/word/2006/wordml" xmlns:wps="http://schemas.microsoft.com/office/word/2010/wordprocessingShape" mc:Ignorable="w14 w15 w16se wp14">
-  <w:p>
-    <w:pPr>
-      <w:spacing w:after="0"/>
-      <w:rPr>
-        <w:rFonts w:ascii="Calibri Light" w:hAnsi="Calibri Light"/>
-        <w:sz w:val="40"/>
-        <w:szCs w:val="40"/>
-      </w:rPr>
-    </w:pPr>
-    <w:r>
-      <w:rPr>
-        <w:rFonts w:ascii="Calibri Light" w:hAnsi="Calibri Light"/>
-        <w:noProof/>
-      </w:rPr>
-      <mc:AlternateContent>
-        <mc:Choice Requires="wps">
-          <w:drawing>
-            <wp:anchor distT="4294967295" distB="4294967295" distL="114300" distR="114300" simplePos="0" relativeHeight="251659264" behindDoc="0" locked="0" layoutInCell="1" allowOverlap="1" wp14:anchorId="660F579B" wp14:editId="75A0CFBD">
-              <wp:simplePos x="0" y="0"/>
-              <wp:positionH relativeFrom="column">
-                <wp:posOffset>0</wp:posOffset>
-              </wp:positionH>
-              <wp:positionV relativeFrom="paragraph">
-                <wp:posOffset>342899</wp:posOffset>
-              </wp:positionV>
-              <wp:extent cx="6629400" cy="0"/>
-              <wp:effectExtent l="0" t="0" r="19050" b="19050"/>
-              <wp:wrapNone/>
-              <wp:docPr id="2" name="Straight Connector 2"/>
-              <wp:cNvGraphicFramePr>
-                <a:graphicFrameLocks xmlns:a="http://schemas.openxmlformats.org/drawingml/2006/main"/>
-              </wp:cNvGraphicFramePr>
-              <a:graphic xmlns:a="http://schemas.openxmlformats.org/drawingml/2006/main">
-                <a:graphicData uri="http://schemas.microsoft.com/office/word/2010/wordprocessingShape">
-                  <wps:wsp>
-                    <wps:cNvCnPr>
-                      <a:cxnSpLocks noChangeShapeType="1"/>
-                    </wps:cNvCnPr>
-                    <wps:spPr bwMode="auto">
-                      <a:xfrm>
-                        <a:off x="0" y="0"/>
-                        <a:ext cx="6629400" cy="0"/>
-                      </a:xfrm>
-                      <a:prstGeom prst="line">
-                        <a:avLst/>
-                      </a:prstGeom>
-                      <a:noFill/>
-                      <a:ln w="19050">
-                        <a:solidFill>
-                          <a:srgbClr val="000000"/>
-                        </a:solidFill>
-                        <a:round/>
-                        <a:headEnd/>
-                        <a:tailEnd/>
-                      </a:ln>
-                      <a:extLst>
-                        <a:ext uri="{909E8E84-426E-40DD-AFC4-6F175D3DCCD1}">
-                          <a14:hiddenFill xmlns:a14="http://schemas.microsoft.com/office/drawing/2010/main">
-                            <a:noFill/>
-                          </a14:hiddenFill>
-                        </a:ext>
-                      </a:extLst>
-                    </wps:spPr>
-                    <wps:bodyPr/>
-                  </wps:wsp>
-                </a:graphicData>
-              </a:graphic>
-              <wp14:sizeRelH relativeFrom="page">
-                <wp14:pctWidth>0</wp14:pctWidth>
-              </wp14:sizeRelH>
-              <wp14:sizeRelV relativeFrom="page">
-                <wp14:pctHeight>0</wp14:pctHeight>
-              </wp14:sizeRelV>
-            </wp:anchor>
-          </w:drawing>
-        </mc:Choice>
-        <mc:Fallback>
-          <w:pict>
-            <v:line w14:anchorId="0997C223" id="Straight Connector 2" o:spid="_x0000_s1026" style="position:absolute;z-index:251659264;visibility:visible;mso-wrap-style:square;mso-width-percent:0;mso-height-percent:0;mso-wrap-distance-left:9pt;mso-wrap-distance-top:-3e-5mm;mso-wrap-distance-right:9pt;mso-wrap-distance-bottom:-3e-5mm;mso-position-horizontal:absolute;mso-position-horizontal-relative:text;mso-position-vertical:absolute;mso-position-vertical-relative:text;mso-width-percent:0;mso-height-percent:0;mso-width-relative:page;mso-height-relative:page" from="0,27pt" to="522pt,27pt" o:gfxdata="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" strokeweight="1.5pt"/>
-          </w:pict>
-        </mc:Fallback>
-      </mc:AlternateContent>
-    </w:r>
-    <w:r>
-      <w:rPr>
-        <w:rFonts w:ascii="Calibri Light" w:hAnsi="Calibri Light"/>
-        <w:b/>
-        <w:sz w:val="52"/>
-        <w:szCs w:val="52"/>
-      </w:rPr>
-      <w:t>Talbert A. Tso</w:t>
-    </w:r>
-  </w:p>
-  <w:p>
-    <w:pPr>
-      <w:tabs>
-        <w:tab w:val="left" w:pos="840"/>
-        <w:tab w:val="left" w:pos="3600"/>
-        <w:tab w:val="left" w:pos="4320"/>
-        <w:tab w:val="left" w:pos="4920"/>
-        <w:tab w:val="left" w:pos="7200"/>
-      </w:tabs>
-      <w:spacing w:after="0"/>
-      <w:rPr>
-        <w:rFonts w:ascii="Calibri Light" w:hAnsi="Calibri Light"/>
-        <w:b/>
-        <w:sz w:val="2"/>
-        <w:szCs w:val="2"/>
-      </w:rPr>
-    </w:pPr>
-  </w:p>
-  <w:p>
-    <w:pPr>
-      <w:tabs>
-        <w:tab w:val="left" w:pos="960"/>
-        <w:tab w:val="left" w:pos="4050"/>
-        <w:tab w:val="left" w:pos="7200"/>
-      </w:tabs>
-      <w:spacing w:after="0" w:line="240" w:lineRule="auto"/>
-      <w:rPr>
-        <w:rFonts w:ascii="Calibri Light" w:hAnsi="Calibri Light"/>
-        <w:sz w:val="20"/>
-        <w:szCs w:val="20"/>
-      </w:rPr>
-    </w:pPr>
-    <w:r>
-      <w:rPr>
-        <w:rFonts w:ascii="Calibri Light" w:hAnsi="Calibri Light"/>
-        <w:b/>
-        <w:sz w:val="20"/>
-        <w:szCs w:val="20"/>
-      </w:rPr>
-      <w:t>Address:</w:t>
-    </w:r>
-    <w:r>
-      <w:rPr>
-        <w:rFonts w:ascii="Calibri Light" w:hAnsi="Calibri Light"/>
-        <w:sz w:val="20"/>
-        <w:szCs w:val="20"/>
-      </w:rPr>
-      <w:tab/>
-      <w:t>4429 E Wintergreen Rd</w:t>
-    </w:r>
-    <w:r>
-      <w:rPr>
-        <w:rFonts w:ascii="Calibri Light" w:hAnsi="Calibri Light"/>
-        <w:sz w:val="20"/>
-        <w:szCs w:val="20"/>
-      </w:rPr>
-      <w:tab/>
-    </w:r>
-    <w:r>
-      <w:rPr>
-        <w:rFonts w:ascii="Calibri Light" w:hAnsi="Calibri Light"/>
-        <w:b/>
-        <w:sz w:val="20"/>
-        <w:szCs w:val="20"/>
-      </w:rPr>
-      <w:t>Phone:</w:t>
-    </w:r>
-    <w:r>
-      <w:rPr>
-        <w:rFonts w:ascii="Calibri Light" w:hAnsi="Calibri Light"/>
-        <w:sz w:val="20"/>
-        <w:szCs w:val="20"/>
-      </w:rPr>
-      <w:t xml:space="preserve">   928.699.8755</w:t>
-    </w:r>
-    <w:r>
-      <w:rPr>
-        <w:rFonts w:ascii="Calibri Light" w:hAnsi="Calibri Light"/>
-        <w:sz w:val="20"/>
-        <w:szCs w:val="20"/>
-      </w:rPr>
-      <w:tab/>
-    </w:r>
-    <w:r>
-      <w:rPr>
-        <w:rFonts w:ascii="Calibri Light" w:hAnsi="Calibri Light"/>
-        <w:b/>
-        <w:sz w:val="20"/>
-        <w:szCs w:val="20"/>
-      </w:rPr>
-      <w:t>Email:</w:t>
-    </w:r>
-    <w:r>
-      <w:rPr>
-        <w:rFonts w:ascii="Calibri Light" w:hAnsi="Calibri Light"/>
-        <w:sz w:val="20"/>
-        <w:szCs w:val="20"/>
-      </w:rPr>
-      <w:t xml:space="preserve">  talbert.tso@nau.edu</w:t>
-    </w:r>
-  </w:p>
-  <w:p>
-    <w:pPr>
-      <w:tabs>
-        <w:tab w:val="left" w:pos="960"/>
-        <w:tab w:val="left" w:pos="4050"/>
-        <w:tab w:val="left" w:pos="4320"/>
-        <w:tab w:val="left" w:pos="7200"/>
-      </w:tabs>
-      <w:spacing w:after="0" w:line="240" w:lineRule="auto"/>
-      <w:rPr>
-        <w:rFonts w:ascii="Calibri Light" w:hAnsi="Calibri Light"/>
-        <w:sz w:val="20"/>
-        <w:szCs w:val="20"/>
-      </w:rPr>
-    </w:pPr>
-    <w:r>
-      <w:rPr>
-        <w:rFonts w:ascii="Calibri Light" w:hAnsi="Calibri Light"/>
-        <w:sz w:val="20"/>
-        <w:szCs w:val="20"/>
-      </w:rPr>
-      <w:tab/>
-      <w:t>Flagstaff, AZ 86004</w:t>
-    </w:r>
-  </w:p>
-  <w:p>
-    <w:pPr>
-      <w:pStyle w:val="Header"/>
-    </w:pPr>
-  </w:p>
-</w:hdr>
 </file>
 
 <file path=word/styles.xml><?xml version="1.0" encoding="utf-8"?>

</xml_diff>